<commit_message>
Verificação e Atualização dos Artefatos 15,16,18 e 19
</commit_message>
<xml_diff>
--- a/Documentation/16 - DFD Essencial para cada Capacidade.docx
+++ b/Documentation/16 - DFD Essencial para cada Capacidade.docx
@@ -2,33 +2,24 @@
 <file path=word/document.xml><?xml version="1.0" encoding="utf-8"?>
 <w:document xmlns:wpc="http://schemas.microsoft.com/office/word/2010/wordprocessingCanvas" xmlns:cx="http://schemas.microsoft.com/office/drawing/2014/chartex" xmlns:cx1="http://schemas.microsoft.com/office/drawing/2015/9/8/chartex" xmlns:cx2="http://schemas.microsoft.com/office/drawing/2015/10/21/chartex" xmlns:cx3="http://schemas.microsoft.com/office/drawing/2016/5/9/chartex" xmlns:cx4="http://schemas.microsoft.com/office/drawing/2016/5/10/chartex" xmlns:cx5="http://schemas.microsoft.com/office/drawing/2016/5/11/chartex" xmlns:cx6="http://schemas.microsoft.com/office/drawing/2016/5/12/chartex" xmlns:cx7="http://schemas.microsoft.com/office/drawing/2016/5/13/chartex" xmlns:cx8="http://schemas.microsoft.com/office/drawing/2016/5/14/chartex" xmlns:mc="http://schemas.openxmlformats.org/markup-compatibility/2006" xmlns:aink="http://schemas.microsoft.com/office/drawing/2016/ink" xmlns:am3d="http://schemas.microsoft.com/office/drawing/2017/model3d" xmlns:o="urn:schemas-microsoft-com:office:office" xmlns:r="http://schemas.openxmlformats.org/officeDocument/2006/relationships" xmlns:m="http://schemas.openxmlformats.org/officeDocument/2006/math" xmlns:v="urn:schemas-microsoft-com:vml" xmlns:wp14="http://schemas.microsoft.com/office/word/2010/wordprocessingDrawing" xmlns:wp="http://schemas.openxmlformats.org/drawingml/2006/wordprocessingDrawing" xmlns:w10="urn:schemas-microsoft-com:office:word" xmlns:w="http://schemas.openxmlformats.org/wordprocessingml/2006/main" xmlns:w14="http://schemas.microsoft.com/office/word/2010/wordml" xmlns:w15="http://schemas.microsoft.com/office/word/2012/wordml" xmlns:w16cex="http://schemas.microsoft.com/office/word/2018/wordml/cex" xmlns:w16cid="http://schemas.microsoft.com/office/word/2016/wordml/cid" xmlns:w16="http://schemas.microsoft.com/office/word/2018/wordml" xmlns:w16se="http://schemas.microsoft.com/office/word/2015/wordml/symex" xmlns:wpg="http://schemas.microsoft.com/office/word/2010/wordprocessingGroup" xmlns:wpi="http://schemas.microsoft.com/office/word/2010/wordprocessingInk" xmlns:wne="http://schemas.microsoft.com/office/word/2006/wordml" xmlns:wps="http://schemas.microsoft.com/office/word/2010/wordprocessingShape" mc:Ignorable="w14 w15 w16se w16cid w16 w16cex wp14">
   <w:body>
-    <w:p/>
     <w:p>
       <w:r>
         <w:rPr>
           <w:noProof/>
         </w:rPr>
         <w:drawing>
-          <wp:anchor distT="0" distB="0" distL="114300" distR="114300" simplePos="0" relativeHeight="251658240" behindDoc="1" locked="0" layoutInCell="1" allowOverlap="1" wp14:anchorId="7088F515" wp14:editId="102F6C80">
+          <wp:anchor distT="0" distB="0" distL="114300" distR="114300" simplePos="0" relativeHeight="251661312" behindDoc="0" locked="0" layoutInCell="1" allowOverlap="1" wp14:anchorId="5BE29419" wp14:editId="7EA053EE">
             <wp:simplePos x="0" y="0"/>
-            <wp:positionH relativeFrom="margin">
-              <wp:posOffset>-650765</wp:posOffset>
+            <wp:positionH relativeFrom="column">
+              <wp:posOffset>-356870</wp:posOffset>
             </wp:positionH>
-            <wp:positionV relativeFrom="page">
-              <wp:posOffset>898497</wp:posOffset>
+            <wp:positionV relativeFrom="paragraph">
+              <wp:posOffset>0</wp:posOffset>
             </wp:positionV>
-            <wp:extent cx="6702425" cy="4324350"/>
-            <wp:effectExtent l="0" t="0" r="3175" b="0"/>
-            <wp:wrapTight wrapText="bothSides">
-              <wp:wrapPolygon edited="0">
-                <wp:start x="0" y="0"/>
-                <wp:lineTo x="0" y="21505"/>
-                <wp:lineTo x="21549" y="21505"/>
-                <wp:lineTo x="21549" y="0"/>
-                <wp:lineTo x="0" y="0"/>
-              </wp:wrapPolygon>
-            </wp:wrapTight>
-            <wp:docPr id="3" name="Imagem 3"/>
+            <wp:extent cx="9404350" cy="5934075"/>
+            <wp:effectExtent l="0" t="0" r="6350" b="9525"/>
+            <wp:wrapSquare wrapText="bothSides"/>
+            <wp:docPr id="1" name="Imagem 1" descr="Diagrama&#10;&#10;Descrição gerada automaticamente"/>
             <wp:cNvGraphicFramePr>
               <a:graphicFrameLocks xmlns:a="http://schemas.openxmlformats.org/drawingml/2006/main" noChangeAspect="1"/>
             </wp:cNvGraphicFramePr>
@@ -36,10 +27,8 @@
               <a:graphicData uri="http://schemas.openxmlformats.org/drawingml/2006/picture">
                 <pic:pic xmlns:pic="http://schemas.openxmlformats.org/drawingml/2006/picture">
                   <pic:nvPicPr>
-                    <pic:cNvPr id="0" name="Picture 3"/>
-                    <pic:cNvPicPr>
-                      <a:picLocks noChangeAspect="1" noChangeArrowheads="1"/>
-                    </pic:cNvPicPr>
+                    <pic:cNvPr id="1" name="Imagem 1" descr="Diagrama&#10;&#10;Descrição gerada automaticamente"/>
+                    <pic:cNvPicPr/>
                   </pic:nvPicPr>
                   <pic:blipFill>
                     <a:blip r:embed="rId4">
@@ -49,92 +38,14 @@
                         </a:ext>
                       </a:extLst>
                     </a:blip>
-                    <a:srcRect/>
                     <a:stretch>
                       <a:fillRect/>
                     </a:stretch>
                   </pic:blipFill>
-                  <pic:spPr bwMode="auto">
+                  <pic:spPr>
                     <a:xfrm>
                       <a:off x="0" y="0"/>
-                      <a:ext cx="6702425" cy="4324350"/>
-                    </a:xfrm>
-                    <a:prstGeom prst="rect">
-                      <a:avLst/>
-                    </a:prstGeom>
-                    <a:noFill/>
-                    <a:ln>
-                      <a:noFill/>
-                    </a:ln>
-                  </pic:spPr>
-                </pic:pic>
-              </a:graphicData>
-            </a:graphic>
-          </wp:anchor>
-        </w:drawing>
-      </w:r>
-    </w:p>
-    <w:p>
-      <w:r>
-        <w:br w:type="page"/>
-      </w:r>
-    </w:p>
-    <w:p/>
-    <w:p>
-      <w:r>
-        <w:rPr>
-          <w:noProof/>
-        </w:rPr>
-        <w:drawing>
-          <wp:anchor distT="0" distB="0" distL="114300" distR="114300" simplePos="0" relativeHeight="251659264" behindDoc="1" locked="0" layoutInCell="1" allowOverlap="1" wp14:anchorId="6A2B5D9C" wp14:editId="74FFFE94">
-            <wp:simplePos x="0" y="0"/>
-            <wp:positionH relativeFrom="margin">
-              <wp:align>center</wp:align>
-            </wp:positionH>
-            <wp:positionV relativeFrom="margin">
-              <wp:align>top</wp:align>
-            </wp:positionV>
-            <wp:extent cx="6424295" cy="4323080"/>
-            <wp:effectExtent l="0" t="0" r="0" b="1270"/>
-            <wp:wrapTight wrapText="bothSides">
-              <wp:wrapPolygon edited="0">
-                <wp:start x="0" y="0"/>
-                <wp:lineTo x="0" y="21511"/>
-                <wp:lineTo x="21521" y="21511"/>
-                <wp:lineTo x="21521" y="0"/>
-                <wp:lineTo x="0" y="0"/>
-              </wp:wrapPolygon>
-            </wp:wrapTight>
-            <wp:docPr id="5" name="Imagem 5"/>
-            <wp:cNvGraphicFramePr>
-              <a:graphicFrameLocks xmlns:a="http://schemas.openxmlformats.org/drawingml/2006/main" noChangeAspect="1"/>
-            </wp:cNvGraphicFramePr>
-            <a:graphic xmlns:a="http://schemas.openxmlformats.org/drawingml/2006/main">
-              <a:graphicData uri="http://schemas.openxmlformats.org/drawingml/2006/picture">
-                <pic:pic xmlns:pic="http://schemas.openxmlformats.org/drawingml/2006/picture">
-                  <pic:nvPicPr>
-                    <pic:cNvPr id="0" name="Picture 5"/>
-                    <pic:cNvPicPr>
-                      <a:picLocks noChangeAspect="1" noChangeArrowheads="1"/>
-                    </pic:cNvPicPr>
-                  </pic:nvPicPr>
-                  <pic:blipFill>
-                    <a:blip r:embed="rId5">
-                      <a:extLst>
-                        <a:ext uri="{28A0092B-C50C-407E-A947-70E740481C1C}">
-                          <a14:useLocalDpi xmlns:a14="http://schemas.microsoft.com/office/drawing/2010/main" val="0"/>
-                        </a:ext>
-                      </a:extLst>
-                    </a:blip>
-                    <a:srcRect/>
-                    <a:stretch>
-                      <a:fillRect/>
-                    </a:stretch>
-                  </pic:blipFill>
-                  <pic:spPr bwMode="auto">
-                    <a:xfrm>
-                      <a:off x="0" y="0"/>
-                      <a:ext cx="6424295" cy="4323080"/>
+                      <a:ext cx="9404350" cy="5934075"/>
                     </a:xfrm>
                     <a:prstGeom prst="rect">
                       <a:avLst/>
@@ -158,6 +69,11 @@
       </w:r>
     </w:p>
     <w:p>
+      <w:pPr>
+        <w:jc w:val="both"/>
+      </w:pPr>
+    </w:p>
+    <w:p>
       <w:r>
         <w:br w:type="page"/>
       </w:r>
@@ -169,26 +85,18 @@
         </w:rPr>
         <w:lastRenderedPageBreak/>
         <w:drawing>
-          <wp:anchor distT="0" distB="0" distL="114300" distR="114300" simplePos="0" relativeHeight="251660288" behindDoc="1" locked="0" layoutInCell="1" allowOverlap="1" wp14:anchorId="56309A63" wp14:editId="40347F88">
+          <wp:anchor distT="0" distB="0" distL="114300" distR="114300" simplePos="0" relativeHeight="251662336" behindDoc="0" locked="0" layoutInCell="1" allowOverlap="1" wp14:anchorId="747E6C11" wp14:editId="6382B102">
             <wp:simplePos x="0" y="0"/>
             <wp:positionH relativeFrom="margin">
-              <wp:align>center</wp:align>
+              <wp:posOffset>-340360</wp:posOffset>
             </wp:positionH>
-            <wp:positionV relativeFrom="margin">
-              <wp:align>top</wp:align>
+            <wp:positionV relativeFrom="paragraph">
+              <wp:posOffset>0</wp:posOffset>
             </wp:positionV>
-            <wp:extent cx="6911975" cy="3954780"/>
-            <wp:effectExtent l="0" t="0" r="3175" b="7620"/>
-            <wp:wrapTight wrapText="bothSides">
-              <wp:wrapPolygon edited="0">
-                <wp:start x="0" y="0"/>
-                <wp:lineTo x="0" y="21538"/>
-                <wp:lineTo x="21550" y="21538"/>
-                <wp:lineTo x="21550" y="0"/>
-                <wp:lineTo x="0" y="0"/>
-              </wp:wrapPolygon>
-            </wp:wrapTight>
-            <wp:docPr id="6" name="Imagem 6"/>
+            <wp:extent cx="10077450" cy="6386830"/>
+            <wp:effectExtent l="0" t="0" r="0" b="0"/>
+            <wp:wrapSquare wrapText="bothSides"/>
+            <wp:docPr id="2" name="Imagem 2" descr="Diagrama, Esquemático&#10;&#10;Descrição gerada automaticamente"/>
             <wp:cNvGraphicFramePr>
               <a:graphicFrameLocks xmlns:a="http://schemas.openxmlformats.org/drawingml/2006/main" noChangeAspect="1"/>
             </wp:cNvGraphicFramePr>
@@ -196,10 +104,71 @@
               <a:graphicData uri="http://schemas.openxmlformats.org/drawingml/2006/picture">
                 <pic:pic xmlns:pic="http://schemas.openxmlformats.org/drawingml/2006/picture">
                   <pic:nvPicPr>
-                    <pic:cNvPr id="0" name="Picture 6"/>
-                    <pic:cNvPicPr>
-                      <a:picLocks noChangeAspect="1" noChangeArrowheads="1"/>
-                    </pic:cNvPicPr>
+                    <pic:cNvPr id="2" name="Imagem 2" descr="Diagrama, Esquemático&#10;&#10;Descrição gerada automaticamente"/>
+                    <pic:cNvPicPr/>
+                  </pic:nvPicPr>
+                  <pic:blipFill>
+                    <a:blip r:embed="rId5">
+                      <a:extLst>
+                        <a:ext uri="{28A0092B-C50C-407E-A947-70E740481C1C}">
+                          <a14:useLocalDpi xmlns:a14="http://schemas.microsoft.com/office/drawing/2010/main" val="0"/>
+                        </a:ext>
+                      </a:extLst>
+                    </a:blip>
+                    <a:stretch>
+                      <a:fillRect/>
+                    </a:stretch>
+                  </pic:blipFill>
+                  <pic:spPr>
+                    <a:xfrm>
+                      <a:off x="0" y="0"/>
+                      <a:ext cx="10077450" cy="6386830"/>
+                    </a:xfrm>
+                    <a:prstGeom prst="rect">
+                      <a:avLst/>
+                    </a:prstGeom>
+                  </pic:spPr>
+                </pic:pic>
+              </a:graphicData>
+            </a:graphic>
+            <wp14:sizeRelH relativeFrom="margin">
+              <wp14:pctWidth>0</wp14:pctWidth>
+            </wp14:sizeRelH>
+            <wp14:sizeRelV relativeFrom="margin">
+              <wp14:pctHeight>0</wp14:pctHeight>
+            </wp14:sizeRelV>
+          </wp:anchor>
+        </w:drawing>
+      </w:r>
+    </w:p>
+    <w:p>
+      <w:r>
+        <w:rPr>
+          <w:noProof/>
+        </w:rPr>
+        <w:lastRenderedPageBreak/>
+        <w:drawing>
+          <wp:anchor distT="0" distB="0" distL="114300" distR="114300" simplePos="0" relativeHeight="251664384" behindDoc="0" locked="0" layoutInCell="1" allowOverlap="1" wp14:anchorId="58BC3B81" wp14:editId="7C160A5F">
+            <wp:simplePos x="0" y="0"/>
+            <wp:positionH relativeFrom="column">
+              <wp:posOffset>-238125</wp:posOffset>
+            </wp:positionH>
+            <wp:positionV relativeFrom="paragraph">
+              <wp:posOffset>285115</wp:posOffset>
+            </wp:positionV>
+            <wp:extent cx="9991090" cy="5715000"/>
+            <wp:effectExtent l="0" t="0" r="0" b="0"/>
+            <wp:wrapSquare wrapText="bothSides"/>
+            <wp:docPr id="4" name="Imagem 4" descr="Diagrama&#10;&#10;Descrição gerada automaticamente"/>
+            <wp:cNvGraphicFramePr>
+              <a:graphicFrameLocks xmlns:a="http://schemas.openxmlformats.org/drawingml/2006/main" noChangeAspect="1"/>
+            </wp:cNvGraphicFramePr>
+            <a:graphic xmlns:a="http://schemas.openxmlformats.org/drawingml/2006/main">
+              <a:graphicData uri="http://schemas.openxmlformats.org/drawingml/2006/picture">
+                <pic:pic xmlns:pic="http://schemas.openxmlformats.org/drawingml/2006/picture">
+                  <pic:nvPicPr>
+                    <pic:cNvPr id="4" name="Imagem 4" descr="Diagrama&#10;&#10;Descrição gerada automaticamente"/>
+                    <pic:cNvPicPr/>
                   </pic:nvPicPr>
                   <pic:blipFill>
                     <a:blip r:embed="rId6">
@@ -209,23 +178,18 @@
                         </a:ext>
                       </a:extLst>
                     </a:blip>
-                    <a:srcRect/>
                     <a:stretch>
                       <a:fillRect/>
                     </a:stretch>
                   </pic:blipFill>
-                  <pic:spPr bwMode="auto">
+                  <pic:spPr>
                     <a:xfrm>
                       <a:off x="0" y="0"/>
-                      <a:ext cx="6911975" cy="3954780"/>
+                      <a:ext cx="9991090" cy="5715000"/>
                     </a:xfrm>
                     <a:prstGeom prst="rect">
                       <a:avLst/>
                     </a:prstGeom>
-                    <a:noFill/>
-                    <a:ln>
-                      <a:noFill/>
-                    </a:ln>
                   </pic:spPr>
                 </pic:pic>
               </a:graphicData>
@@ -241,8 +205,8 @@
       </w:r>
     </w:p>
     <w:sectPr>
-      <w:pgSz w:w="11906" w:h="16838"/>
-      <w:pgMar w:top="1417" w:right="1701" w:bottom="1417" w:left="1701" w:header="708" w:footer="708" w:gutter="0"/>
+      <w:pgSz w:w="16838" w:h="11906" w:orient="landscape"/>
+      <w:pgMar w:top="1134" w:right="851" w:bottom="1134" w:left="851" w:header="709" w:footer="709" w:gutter="0"/>
       <w:cols w:space="708"/>
       <w:docGrid w:linePitch="360"/>
     </w:sectPr>

</xml_diff>

<commit_message>
[AC03] - Art 15 e 16
</commit_message>
<xml_diff>
--- a/Documentation/16 - DFD Essencial para cada Capacidade.docx
+++ b/Documentation/16 - DFD Essencial para cada Capacidade.docx
@@ -1,25 +1,18 @@
 
 <file path=word/document.xml><?xml version="1.0" encoding="utf-8"?>
-<w:document xmlns:wpc="http://schemas.microsoft.com/office/word/2010/wordprocessingCanvas" xmlns:cx="http://schemas.microsoft.com/office/drawing/2014/chartex" xmlns:cx1="http://schemas.microsoft.com/office/drawing/2015/9/8/chartex" xmlns:cx2="http://schemas.microsoft.com/office/drawing/2015/10/21/chartex" xmlns:cx3="http://schemas.microsoft.com/office/drawing/2016/5/9/chartex" xmlns:cx4="http://schemas.microsoft.com/office/drawing/2016/5/10/chartex" xmlns:cx5="http://schemas.microsoft.com/office/drawing/2016/5/11/chartex" xmlns:cx6="http://schemas.microsoft.com/office/drawing/2016/5/12/chartex" xmlns:cx7="http://schemas.microsoft.com/office/drawing/2016/5/13/chartex" xmlns:cx8="http://schemas.microsoft.com/office/drawing/2016/5/14/chartex" xmlns:mc="http://schemas.openxmlformats.org/markup-compatibility/2006" xmlns:aink="http://schemas.microsoft.com/office/drawing/2016/ink" xmlns:am3d="http://schemas.microsoft.com/office/drawing/2017/model3d" xmlns:o="urn:schemas-microsoft-com:office:office" xmlns:r="http://schemas.openxmlformats.org/officeDocument/2006/relationships" xmlns:m="http://schemas.openxmlformats.org/officeDocument/2006/math" xmlns:v="urn:schemas-microsoft-com:vml" xmlns:wp14="http://schemas.microsoft.com/office/word/2010/wordprocessingDrawing" xmlns:wp="http://schemas.openxmlformats.org/drawingml/2006/wordprocessingDrawing" xmlns:w10="urn:schemas-microsoft-com:office:word" xmlns:w="http://schemas.openxmlformats.org/wordprocessingml/2006/main" xmlns:w14="http://schemas.microsoft.com/office/word/2010/wordml" xmlns:w15="http://schemas.microsoft.com/office/word/2012/wordml" xmlns:w16cex="http://schemas.microsoft.com/office/word/2018/wordml/cex" xmlns:w16cid="http://schemas.microsoft.com/office/word/2016/wordml/cid" xmlns:w16="http://schemas.microsoft.com/office/word/2018/wordml" xmlns:w16se="http://schemas.microsoft.com/office/word/2015/wordml/symex" xmlns:wpg="http://schemas.microsoft.com/office/word/2010/wordprocessingGroup" xmlns:wpi="http://schemas.microsoft.com/office/word/2010/wordprocessingInk" xmlns:wne="http://schemas.microsoft.com/office/word/2006/wordml" xmlns:wps="http://schemas.microsoft.com/office/word/2010/wordprocessingShape" mc:Ignorable="w14 w15 w16se w16cid w16 w16cex wp14">
+<w:document xmlns:wpc="http://schemas.microsoft.com/office/word/2010/wordprocessingCanvas" xmlns:cx="http://schemas.microsoft.com/office/drawing/2014/chartex" xmlns:mc="http://schemas.openxmlformats.org/markup-compatibility/2006" xmlns:o="urn:schemas-microsoft-com:office:office" xmlns:r="http://schemas.openxmlformats.org/officeDocument/2006/relationships" xmlns:m="http://schemas.openxmlformats.org/officeDocument/2006/math" xmlns:v="urn:schemas-microsoft-com:vml" xmlns:wp14="http://schemas.microsoft.com/office/word/2010/wordprocessingDrawing" xmlns:wp="http://schemas.openxmlformats.org/drawingml/2006/wordprocessingDrawing" xmlns:w10="urn:schemas-microsoft-com:office:word" xmlns:w="http://schemas.openxmlformats.org/wordprocessingml/2006/main" xmlns:w14="http://schemas.microsoft.com/office/word/2010/wordml" xmlns:w15="http://schemas.microsoft.com/office/word/2012/wordml" xmlns:w16se="http://schemas.microsoft.com/office/word/2015/wordml/symex" xmlns:wpg="http://schemas.microsoft.com/office/word/2010/wordprocessingGroup" xmlns:wpi="http://schemas.microsoft.com/office/word/2010/wordprocessingInk" xmlns:wne="http://schemas.microsoft.com/office/word/2006/wordml" xmlns:wps="http://schemas.microsoft.com/office/word/2010/wordprocessingShape" mc:Ignorable="w14 w15 w16se wp14">
   <w:body>
     <w:p>
       <w:r>
         <w:rPr>
           <w:noProof/>
+          <w:lang w:eastAsia="pt-BR"/>
         </w:rPr>
         <w:drawing>
-          <wp:anchor distT="0" distB="0" distL="114300" distR="114300" simplePos="0" relativeHeight="251661312" behindDoc="0" locked="0" layoutInCell="1" allowOverlap="1" wp14:anchorId="5BE29419" wp14:editId="7EA053EE">
-            <wp:simplePos x="0" y="0"/>
-            <wp:positionH relativeFrom="column">
-              <wp:posOffset>-356870</wp:posOffset>
-            </wp:positionH>
-            <wp:positionV relativeFrom="paragraph">
-              <wp:posOffset>0</wp:posOffset>
-            </wp:positionV>
-            <wp:extent cx="9404350" cy="5934075"/>
-            <wp:effectExtent l="0" t="0" r="6350" b="9525"/>
-            <wp:wrapSquare wrapText="bothSides"/>
-            <wp:docPr id="1" name="Imagem 1" descr="Diagrama&#10;&#10;Descrição gerada automaticamente"/>
+          <wp:inline distT="0" distB="0" distL="0" distR="0" wp14:anchorId="730589F3" wp14:editId="0B64AF6A">
+            <wp:extent cx="5631180" cy="5151120"/>
+            <wp:effectExtent l="0" t="0" r="7620" b="0"/>
+            <wp:docPr id="1" name="Imagem 1" descr="C:\Users\re041584\OneDrive\Documentos\Impacta\Engenharia de Requisitos\Silpan\Documentation\DFD Essencial para cada Capacidade\DFD Tratar abastecimento de estoque.jpg"/>
             <wp:cNvGraphicFramePr>
               <a:graphicFrameLocks xmlns:a="http://schemas.openxmlformats.org/drawingml/2006/main" noChangeAspect="1"/>
             </wp:cNvGraphicFramePr>
@@ -27,8 +20,10 @@
               <a:graphicData uri="http://schemas.openxmlformats.org/drawingml/2006/picture">
                 <pic:pic xmlns:pic="http://schemas.openxmlformats.org/drawingml/2006/picture">
                   <pic:nvPicPr>
-                    <pic:cNvPr id="1" name="Imagem 1" descr="Diagrama&#10;&#10;Descrição gerada automaticamente"/>
-                    <pic:cNvPicPr/>
+                    <pic:cNvPr id="0" name="Picture 1" descr="C:\Users\re041584\OneDrive\Documentos\Impacta\Engenharia de Requisitos\Silpan\Documentation\DFD Essencial para cada Capacidade\DFD Tratar abastecimento de estoque.jpg"/>
+                    <pic:cNvPicPr>
+                      <a:picLocks noChangeAspect="1" noChangeArrowheads="1"/>
+                    </pic:cNvPicPr>
                   </pic:nvPicPr>
                   <pic:blipFill>
                     <a:blip r:embed="rId4">
@@ -38,14 +33,15 @@
                         </a:ext>
                       </a:extLst>
                     </a:blip>
+                    <a:srcRect/>
                     <a:stretch>
                       <a:fillRect/>
                     </a:stretch>
                   </pic:blipFill>
-                  <pic:spPr>
+                  <pic:spPr bwMode="auto">
                     <a:xfrm>
                       <a:off x="0" y="0"/>
-                      <a:ext cx="9404350" cy="5934075"/>
+                      <a:ext cx="5631180" cy="5151120"/>
                     </a:xfrm>
                     <a:prstGeom prst="rect">
                       <a:avLst/>
@@ -58,45 +54,22 @@
                 </pic:pic>
               </a:graphicData>
             </a:graphic>
-            <wp14:sizeRelH relativeFrom="margin">
-              <wp14:pctWidth>0</wp14:pctWidth>
-            </wp14:sizeRelH>
-            <wp14:sizeRelV relativeFrom="margin">
-              <wp14:pctHeight>0</wp14:pctHeight>
-            </wp14:sizeRelV>
-          </wp:anchor>
+          </wp:inline>
         </w:drawing>
-      </w:r>
-    </w:p>
-    <w:p>
-      <w:pPr>
-        <w:jc w:val="both"/>
-      </w:pPr>
-    </w:p>
-    <w:p>
-      <w:r>
-        <w:br w:type="page"/>
       </w:r>
     </w:p>
     <w:p>
       <w:r>
         <w:rPr>
           <w:noProof/>
+          <w:lang w:eastAsia="pt-BR"/>
         </w:rPr>
         <w:lastRenderedPageBreak/>
         <w:drawing>
-          <wp:anchor distT="0" distB="0" distL="114300" distR="114300" simplePos="0" relativeHeight="251662336" behindDoc="0" locked="0" layoutInCell="1" allowOverlap="1" wp14:anchorId="747E6C11" wp14:editId="6382B102">
-            <wp:simplePos x="0" y="0"/>
-            <wp:positionH relativeFrom="margin">
-              <wp:posOffset>-340360</wp:posOffset>
-            </wp:positionH>
-            <wp:positionV relativeFrom="paragraph">
-              <wp:posOffset>0</wp:posOffset>
-            </wp:positionV>
-            <wp:extent cx="10077450" cy="6386830"/>
-            <wp:effectExtent l="0" t="0" r="0" b="0"/>
-            <wp:wrapSquare wrapText="bothSides"/>
-            <wp:docPr id="2" name="Imagem 2" descr="Diagrama, Esquemático&#10;&#10;Descrição gerada automaticamente"/>
+          <wp:inline distT="0" distB="0" distL="0" distR="0" wp14:anchorId="27441C89" wp14:editId="6EC02D8B">
+            <wp:extent cx="9675495" cy="5734357"/>
+            <wp:effectExtent l="0" t="0" r="1905" b="0"/>
+            <wp:docPr id="11" name="Imagem 11" descr="C:\Users\re041584\OneDrive\Documentos\Impacta\Engenharia de Requisitos\Silpan\Documentation\DFD Essencial para cada Capacidade\DFD Tratar Pedido.png"/>
             <wp:cNvGraphicFramePr>
               <a:graphicFrameLocks xmlns:a="http://schemas.openxmlformats.org/drawingml/2006/main" noChangeAspect="1"/>
             </wp:cNvGraphicFramePr>
@@ -104,8 +77,10 @@
               <a:graphicData uri="http://schemas.openxmlformats.org/drawingml/2006/picture">
                 <pic:pic xmlns:pic="http://schemas.openxmlformats.org/drawingml/2006/picture">
                   <pic:nvPicPr>
-                    <pic:cNvPr id="2" name="Imagem 2" descr="Diagrama, Esquemático&#10;&#10;Descrição gerada automaticamente"/>
-                    <pic:cNvPicPr/>
+                    <pic:cNvPr id="0" name="Picture 11" descr="C:\Users\re041584\OneDrive\Documentos\Impacta\Engenharia de Requisitos\Silpan\Documentation\DFD Essencial para cada Capacidade\DFD Tratar Pedido.png"/>
+                    <pic:cNvPicPr>
+                      <a:picLocks noChangeAspect="1" noChangeArrowheads="1"/>
+                    </pic:cNvPicPr>
                   </pic:nvPicPr>
                   <pic:blipFill>
                     <a:blip r:embed="rId5">
@@ -115,51 +90,41 @@
                         </a:ext>
                       </a:extLst>
                     </a:blip>
+                    <a:srcRect/>
                     <a:stretch>
                       <a:fillRect/>
                     </a:stretch>
                   </pic:blipFill>
-                  <pic:spPr>
+                  <pic:spPr bwMode="auto">
                     <a:xfrm>
                       <a:off x="0" y="0"/>
-                      <a:ext cx="10077450" cy="6386830"/>
+                      <a:ext cx="9695730" cy="5746350"/>
                     </a:xfrm>
                     <a:prstGeom prst="rect">
                       <a:avLst/>
                     </a:prstGeom>
+                    <a:noFill/>
+                    <a:ln>
+                      <a:noFill/>
+                    </a:ln>
                   </pic:spPr>
                 </pic:pic>
               </a:graphicData>
             </a:graphic>
-            <wp14:sizeRelH relativeFrom="margin">
-              <wp14:pctWidth>0</wp14:pctWidth>
-            </wp14:sizeRelH>
-            <wp14:sizeRelV relativeFrom="margin">
-              <wp14:pctHeight>0</wp14:pctHeight>
-            </wp14:sizeRelV>
-          </wp:anchor>
+          </wp:inline>
         </w:drawing>
       </w:r>
-    </w:p>
-    <w:p>
       <w:r>
         <w:rPr>
           <w:noProof/>
+          <w:lang w:eastAsia="pt-BR"/>
         </w:rPr>
         <w:lastRenderedPageBreak/>
         <w:drawing>
-          <wp:anchor distT="0" distB="0" distL="114300" distR="114300" simplePos="0" relativeHeight="251664384" behindDoc="0" locked="0" layoutInCell="1" allowOverlap="1" wp14:anchorId="58BC3B81" wp14:editId="7C160A5F">
-            <wp:simplePos x="0" y="0"/>
-            <wp:positionH relativeFrom="column">
-              <wp:posOffset>-238125</wp:posOffset>
-            </wp:positionH>
-            <wp:positionV relativeFrom="paragraph">
-              <wp:posOffset>285115</wp:posOffset>
-            </wp:positionV>
-            <wp:extent cx="9991090" cy="5715000"/>
-            <wp:effectExtent l="0" t="0" r="0" b="0"/>
-            <wp:wrapSquare wrapText="bothSides"/>
-            <wp:docPr id="4" name="Imagem 4" descr="Diagrama&#10;&#10;Descrição gerada automaticamente"/>
+          <wp:inline distT="0" distB="0" distL="0" distR="0" wp14:anchorId="7B07788D" wp14:editId="39137E49">
+            <wp:extent cx="6057557" cy="6484546"/>
+            <wp:effectExtent l="0" t="0" r="635" b="0"/>
+            <wp:docPr id="10" name="Imagem 10" descr="C:\Users\re041584\OneDrive\Documentos\Impacta\Engenharia de Requisitos\Silpan\Documentation\DFD Essencial para cada Capacidade\DFD Tratar pedido sob medida.png"/>
             <wp:cNvGraphicFramePr>
               <a:graphicFrameLocks xmlns:a="http://schemas.openxmlformats.org/drawingml/2006/main" noChangeAspect="1"/>
             </wp:cNvGraphicFramePr>
@@ -167,8 +132,10 @@
               <a:graphicData uri="http://schemas.openxmlformats.org/drawingml/2006/picture">
                 <pic:pic xmlns:pic="http://schemas.openxmlformats.org/drawingml/2006/picture">
                   <pic:nvPicPr>
-                    <pic:cNvPr id="4" name="Imagem 4" descr="Diagrama&#10;&#10;Descrição gerada automaticamente"/>
-                    <pic:cNvPicPr/>
+                    <pic:cNvPr id="0" name="Picture 10" descr="C:\Users\re041584\OneDrive\Documentos\Impacta\Engenharia de Requisitos\Silpan\Documentation\DFD Essencial para cada Capacidade\DFD Tratar pedido sob medida.png"/>
+                    <pic:cNvPicPr>
+                      <a:picLocks noChangeAspect="1" noChangeArrowheads="1"/>
+                    </pic:cNvPicPr>
                   </pic:nvPicPr>
                   <pic:blipFill>
                     <a:blip r:embed="rId6">
@@ -178,32 +145,479 @@
                         </a:ext>
                       </a:extLst>
                     </a:blip>
+                    <a:srcRect/>
                     <a:stretch>
                       <a:fillRect/>
                     </a:stretch>
                   </pic:blipFill>
-                  <pic:spPr>
+                  <pic:spPr bwMode="auto">
                     <a:xfrm>
                       <a:off x="0" y="0"/>
-                      <a:ext cx="9991090" cy="5715000"/>
+                      <a:ext cx="6066471" cy="6494089"/>
                     </a:xfrm>
                     <a:prstGeom prst="rect">
                       <a:avLst/>
                     </a:prstGeom>
+                    <a:noFill/>
+                    <a:ln>
+                      <a:noFill/>
+                    </a:ln>
                   </pic:spPr>
                 </pic:pic>
               </a:graphicData>
             </a:graphic>
-            <wp14:sizeRelH relativeFrom="margin">
-              <wp14:pctWidth>0</wp14:pctWidth>
-            </wp14:sizeRelH>
-            <wp14:sizeRelV relativeFrom="margin">
-              <wp14:pctHeight>0</wp14:pctHeight>
-            </wp14:sizeRelV>
-          </wp:anchor>
+          </wp:inline>
         </w:drawing>
       </w:r>
+      <w:r>
+        <w:rPr>
+          <w:noProof/>
+          <w:lang w:eastAsia="pt-BR"/>
+        </w:rPr>
+        <w:lastRenderedPageBreak/>
+        <w:drawing>
+          <wp:inline distT="0" distB="0" distL="0" distR="0" wp14:anchorId="68A8AFAF" wp14:editId="4E89EE51">
+            <wp:extent cx="9774731" cy="4840708"/>
+            <wp:effectExtent l="0" t="0" r="0" b="0"/>
+            <wp:docPr id="9" name="Imagem 9" descr="C:\Users\re041584\OneDrive\Documentos\Impacta\Engenharia de Requisitos\Silpan\Documentation\DFD Essencial para cada Capacidade\DFD Tratar Pagamento.png"/>
+            <wp:cNvGraphicFramePr>
+              <a:graphicFrameLocks xmlns:a="http://schemas.openxmlformats.org/drawingml/2006/main" noChangeAspect="1"/>
+            </wp:cNvGraphicFramePr>
+            <a:graphic xmlns:a="http://schemas.openxmlformats.org/drawingml/2006/main">
+              <a:graphicData uri="http://schemas.openxmlformats.org/drawingml/2006/picture">
+                <pic:pic xmlns:pic="http://schemas.openxmlformats.org/drawingml/2006/picture">
+                  <pic:nvPicPr>
+                    <pic:cNvPr id="0" name="Picture 9" descr="C:\Users\re041584\OneDrive\Documentos\Impacta\Engenharia de Requisitos\Silpan\Documentation\DFD Essencial para cada Capacidade\DFD Tratar Pagamento.png"/>
+                    <pic:cNvPicPr>
+                      <a:picLocks noChangeAspect="1" noChangeArrowheads="1"/>
+                    </pic:cNvPicPr>
+                  </pic:nvPicPr>
+                  <pic:blipFill>
+                    <a:blip r:embed="rId7">
+                      <a:extLst>
+                        <a:ext uri="{28A0092B-C50C-407E-A947-70E740481C1C}">
+                          <a14:useLocalDpi xmlns:a14="http://schemas.microsoft.com/office/drawing/2010/main" val="0"/>
+                        </a:ext>
+                      </a:extLst>
+                    </a:blip>
+                    <a:srcRect/>
+                    <a:stretch>
+                      <a:fillRect/>
+                    </a:stretch>
+                  </pic:blipFill>
+                  <pic:spPr bwMode="auto">
+                    <a:xfrm>
+                      <a:off x="0" y="0"/>
+                      <a:ext cx="9803468" cy="4854939"/>
+                    </a:xfrm>
+                    <a:prstGeom prst="rect">
+                      <a:avLst/>
+                    </a:prstGeom>
+                    <a:noFill/>
+                    <a:ln>
+                      <a:noFill/>
+                    </a:ln>
+                  </pic:spPr>
+                </pic:pic>
+              </a:graphicData>
+            </a:graphic>
+          </wp:inline>
+        </w:drawing>
+      </w:r>
+      <w:r>
+        <w:rPr>
+          <w:noProof/>
+          <w:lang w:eastAsia="pt-BR"/>
+        </w:rPr>
+        <w:lastRenderedPageBreak/>
+        <w:drawing>
+          <wp:inline distT="0" distB="0" distL="0" distR="0" wp14:anchorId="2A68AD29" wp14:editId="6C9261B3">
+            <wp:extent cx="9457899" cy="6263640"/>
+            <wp:effectExtent l="0" t="0" r="0" b="3810"/>
+            <wp:docPr id="8" name="Imagem 8" descr="C:\Users\re041584\OneDrive\Documentos\Impacta\Engenharia de Requisitos\Silpan\Documentation\DFD Essencial para cada Capacidade\DFD Tratar Orçamento_sob_medida.png"/>
+            <wp:cNvGraphicFramePr>
+              <a:graphicFrameLocks xmlns:a="http://schemas.openxmlformats.org/drawingml/2006/main" noChangeAspect="1"/>
+            </wp:cNvGraphicFramePr>
+            <a:graphic xmlns:a="http://schemas.openxmlformats.org/drawingml/2006/main">
+              <a:graphicData uri="http://schemas.openxmlformats.org/drawingml/2006/picture">
+                <pic:pic xmlns:pic="http://schemas.openxmlformats.org/drawingml/2006/picture">
+                  <pic:nvPicPr>
+                    <pic:cNvPr id="0" name="Picture 8" descr="C:\Users\re041584\OneDrive\Documentos\Impacta\Engenharia de Requisitos\Silpan\Documentation\DFD Essencial para cada Capacidade\DFD Tratar Orçamento_sob_medida.png"/>
+                    <pic:cNvPicPr>
+                      <a:picLocks noChangeAspect="1" noChangeArrowheads="1"/>
+                    </pic:cNvPicPr>
+                  </pic:nvPicPr>
+                  <pic:blipFill>
+                    <a:blip r:embed="rId8">
+                      <a:extLst>
+                        <a:ext uri="{28A0092B-C50C-407E-A947-70E740481C1C}">
+                          <a14:useLocalDpi xmlns:a14="http://schemas.microsoft.com/office/drawing/2010/main" val="0"/>
+                        </a:ext>
+                      </a:extLst>
+                    </a:blip>
+                    <a:srcRect/>
+                    <a:stretch>
+                      <a:fillRect/>
+                    </a:stretch>
+                  </pic:blipFill>
+                  <pic:spPr bwMode="auto">
+                    <a:xfrm>
+                      <a:off x="0" y="0"/>
+                      <a:ext cx="9468483" cy="6270650"/>
+                    </a:xfrm>
+                    <a:prstGeom prst="rect">
+                      <a:avLst/>
+                    </a:prstGeom>
+                    <a:noFill/>
+                    <a:ln>
+                      <a:noFill/>
+                    </a:ln>
+                  </pic:spPr>
+                </pic:pic>
+              </a:graphicData>
+            </a:graphic>
+          </wp:inline>
+        </w:drawing>
+      </w:r>
+      <w:r>
+        <w:rPr>
+          <w:noProof/>
+          <w:lang w:eastAsia="pt-BR"/>
+        </w:rPr>
+        <w:lastRenderedPageBreak/>
+        <w:drawing>
+          <wp:inline distT="0" distB="0" distL="0" distR="0" wp14:anchorId="0CC7B68B" wp14:editId="3D043216">
+            <wp:extent cx="9601200" cy="6672325"/>
+            <wp:effectExtent l="0" t="0" r="0" b="0"/>
+            <wp:docPr id="7" name="Imagem 7" descr="C:\Users\re041584\OneDrive\Documentos\Impacta\Engenharia de Requisitos\Silpan\Documentation\DFD Essencial para cada Capacidade\DFD Tratar Orcamento.png"/>
+            <wp:cNvGraphicFramePr>
+              <a:graphicFrameLocks xmlns:a="http://schemas.openxmlformats.org/drawingml/2006/main" noChangeAspect="1"/>
+            </wp:cNvGraphicFramePr>
+            <a:graphic xmlns:a="http://schemas.openxmlformats.org/drawingml/2006/main">
+              <a:graphicData uri="http://schemas.openxmlformats.org/drawingml/2006/picture">
+                <pic:pic xmlns:pic="http://schemas.openxmlformats.org/drawingml/2006/picture">
+                  <pic:nvPicPr>
+                    <pic:cNvPr id="0" name="Picture 7" descr="C:\Users\re041584\OneDrive\Documentos\Impacta\Engenharia de Requisitos\Silpan\Documentation\DFD Essencial para cada Capacidade\DFD Tratar Orcamento.png"/>
+                    <pic:cNvPicPr>
+                      <a:picLocks noChangeAspect="1" noChangeArrowheads="1"/>
+                    </pic:cNvPicPr>
+                  </pic:nvPicPr>
+                  <pic:blipFill>
+                    <a:blip r:embed="rId9">
+                      <a:extLst>
+                        <a:ext uri="{28A0092B-C50C-407E-A947-70E740481C1C}">
+                          <a14:useLocalDpi xmlns:a14="http://schemas.microsoft.com/office/drawing/2010/main" val="0"/>
+                        </a:ext>
+                      </a:extLst>
+                    </a:blip>
+                    <a:srcRect/>
+                    <a:stretch>
+                      <a:fillRect/>
+                    </a:stretch>
+                  </pic:blipFill>
+                  <pic:spPr bwMode="auto">
+                    <a:xfrm>
+                      <a:off x="0" y="0"/>
+                      <a:ext cx="9606585" cy="6676067"/>
+                    </a:xfrm>
+                    <a:prstGeom prst="rect">
+                      <a:avLst/>
+                    </a:prstGeom>
+                    <a:noFill/>
+                    <a:ln>
+                      <a:noFill/>
+                    </a:ln>
+                  </pic:spPr>
+                </pic:pic>
+              </a:graphicData>
+            </a:graphic>
+          </wp:inline>
+        </w:drawing>
+      </w:r>
+      <w:r>
+        <w:rPr>
+          <w:noProof/>
+          <w:lang w:eastAsia="pt-BR"/>
+        </w:rPr>
+        <w:lastRenderedPageBreak/>
+        <w:drawing>
+          <wp:inline distT="0" distB="0" distL="0" distR="0" wp14:anchorId="64B2B242" wp14:editId="487E22A5">
+            <wp:extent cx="6583680" cy="5532120"/>
+            <wp:effectExtent l="0" t="0" r="7620" b="0"/>
+            <wp:docPr id="6" name="Imagem 6" descr="C:\Users\re041584\OneDrive\Documentos\Impacta\Engenharia de Requisitos\Silpan\Documentation\DFD Essencial para cada Capacidade\DFD Tratar Estorno.png"/>
+            <wp:cNvGraphicFramePr>
+              <a:graphicFrameLocks xmlns:a="http://schemas.openxmlformats.org/drawingml/2006/main" noChangeAspect="1"/>
+            </wp:cNvGraphicFramePr>
+            <a:graphic xmlns:a="http://schemas.openxmlformats.org/drawingml/2006/main">
+              <a:graphicData uri="http://schemas.openxmlformats.org/drawingml/2006/picture">
+                <pic:pic xmlns:pic="http://schemas.openxmlformats.org/drawingml/2006/picture">
+                  <pic:nvPicPr>
+                    <pic:cNvPr id="0" name="Picture 6" descr="C:\Users\re041584\OneDrive\Documentos\Impacta\Engenharia de Requisitos\Silpan\Documentation\DFD Essencial para cada Capacidade\DFD Tratar Estorno.png"/>
+                    <pic:cNvPicPr>
+                      <a:picLocks noChangeAspect="1" noChangeArrowheads="1"/>
+                    </pic:cNvPicPr>
+                  </pic:nvPicPr>
+                  <pic:blipFill>
+                    <a:blip r:embed="rId10">
+                      <a:extLst>
+                        <a:ext uri="{28A0092B-C50C-407E-A947-70E740481C1C}">
+                          <a14:useLocalDpi xmlns:a14="http://schemas.microsoft.com/office/drawing/2010/main" val="0"/>
+                        </a:ext>
+                      </a:extLst>
+                    </a:blip>
+                    <a:srcRect/>
+                    <a:stretch>
+                      <a:fillRect/>
+                    </a:stretch>
+                  </pic:blipFill>
+                  <pic:spPr bwMode="auto">
+                    <a:xfrm>
+                      <a:off x="0" y="0"/>
+                      <a:ext cx="6583680" cy="5532120"/>
+                    </a:xfrm>
+                    <a:prstGeom prst="rect">
+                      <a:avLst/>
+                    </a:prstGeom>
+                    <a:noFill/>
+                    <a:ln>
+                      <a:noFill/>
+                    </a:ln>
+                  </pic:spPr>
+                </pic:pic>
+              </a:graphicData>
+            </a:graphic>
+          </wp:inline>
+        </w:drawing>
+      </w:r>
+      <w:r>
+        <w:rPr>
+          <w:noProof/>
+          <w:lang w:eastAsia="pt-BR"/>
+        </w:rPr>
+        <w:lastRenderedPageBreak/>
+        <w:drawing>
+          <wp:inline distT="0" distB="0" distL="0" distR="0" wp14:anchorId="366D7DEC" wp14:editId="49874C54">
+            <wp:extent cx="7993380" cy="4869180"/>
+            <wp:effectExtent l="0" t="0" r="7620" b="7620"/>
+            <wp:docPr id="5" name="Imagem 5" descr="C:\Users\re041584\OneDrive\Documentos\Impacta\Engenharia de Requisitos\Silpan\Documentation\DFD Essencial para cada Capacidade\DFD Tratar Empacotamento.png"/>
+            <wp:cNvGraphicFramePr>
+              <a:graphicFrameLocks xmlns:a="http://schemas.openxmlformats.org/drawingml/2006/main" noChangeAspect="1"/>
+            </wp:cNvGraphicFramePr>
+            <a:graphic xmlns:a="http://schemas.openxmlformats.org/drawingml/2006/main">
+              <a:graphicData uri="http://schemas.openxmlformats.org/drawingml/2006/picture">
+                <pic:pic xmlns:pic="http://schemas.openxmlformats.org/drawingml/2006/picture">
+                  <pic:nvPicPr>
+                    <pic:cNvPr id="0" name="Picture 5" descr="C:\Users\re041584\OneDrive\Documentos\Impacta\Engenharia de Requisitos\Silpan\Documentation\DFD Essencial para cada Capacidade\DFD Tratar Empacotamento.png"/>
+                    <pic:cNvPicPr>
+                      <a:picLocks noChangeAspect="1" noChangeArrowheads="1"/>
+                    </pic:cNvPicPr>
+                  </pic:nvPicPr>
+                  <pic:blipFill>
+                    <a:blip r:embed="rId11">
+                      <a:extLst>
+                        <a:ext uri="{28A0092B-C50C-407E-A947-70E740481C1C}">
+                          <a14:useLocalDpi xmlns:a14="http://schemas.microsoft.com/office/drawing/2010/main" val="0"/>
+                        </a:ext>
+                      </a:extLst>
+                    </a:blip>
+                    <a:srcRect/>
+                    <a:stretch>
+                      <a:fillRect/>
+                    </a:stretch>
+                  </pic:blipFill>
+                  <pic:spPr bwMode="auto">
+                    <a:xfrm>
+                      <a:off x="0" y="0"/>
+                      <a:ext cx="7993380" cy="4869180"/>
+                    </a:xfrm>
+                    <a:prstGeom prst="rect">
+                      <a:avLst/>
+                    </a:prstGeom>
+                    <a:noFill/>
+                    <a:ln>
+                      <a:noFill/>
+                    </a:ln>
+                  </pic:spPr>
+                </pic:pic>
+              </a:graphicData>
+            </a:graphic>
+          </wp:inline>
+        </w:drawing>
+      </w:r>
+      <w:r>
+        <w:rPr>
+          <w:noProof/>
+          <w:lang w:eastAsia="pt-BR"/>
+        </w:rPr>
+        <w:lastRenderedPageBreak/>
+        <w:drawing>
+          <wp:inline distT="0" distB="0" distL="0" distR="0" wp14:anchorId="21848873" wp14:editId="15C98BBA">
+            <wp:extent cx="7543800" cy="4960620"/>
+            <wp:effectExtent l="0" t="0" r="0" b="0"/>
+            <wp:docPr id="4" name="Imagem 4" descr="C:\Users\re041584\OneDrive\Documentos\Impacta\Engenharia de Requisitos\Silpan\Documentation\DFD Essencial para cada Capacidade\DFD Tratar devolução do pedido.png"/>
+            <wp:cNvGraphicFramePr>
+              <a:graphicFrameLocks xmlns:a="http://schemas.openxmlformats.org/drawingml/2006/main" noChangeAspect="1"/>
+            </wp:cNvGraphicFramePr>
+            <a:graphic xmlns:a="http://schemas.openxmlformats.org/drawingml/2006/main">
+              <a:graphicData uri="http://schemas.openxmlformats.org/drawingml/2006/picture">
+                <pic:pic xmlns:pic="http://schemas.openxmlformats.org/drawingml/2006/picture">
+                  <pic:nvPicPr>
+                    <pic:cNvPr id="0" name="Picture 4" descr="C:\Users\re041584\OneDrive\Documentos\Impacta\Engenharia de Requisitos\Silpan\Documentation\DFD Essencial para cada Capacidade\DFD Tratar devolução do pedido.png"/>
+                    <pic:cNvPicPr>
+                      <a:picLocks noChangeAspect="1" noChangeArrowheads="1"/>
+                    </pic:cNvPicPr>
+                  </pic:nvPicPr>
+                  <pic:blipFill>
+                    <a:blip r:embed="rId12">
+                      <a:extLst>
+                        <a:ext uri="{28A0092B-C50C-407E-A947-70E740481C1C}">
+                          <a14:useLocalDpi xmlns:a14="http://schemas.microsoft.com/office/drawing/2010/main" val="0"/>
+                        </a:ext>
+                      </a:extLst>
+                    </a:blip>
+                    <a:srcRect/>
+                    <a:stretch>
+                      <a:fillRect/>
+                    </a:stretch>
+                  </pic:blipFill>
+                  <pic:spPr bwMode="auto">
+                    <a:xfrm>
+                      <a:off x="0" y="0"/>
+                      <a:ext cx="7543800" cy="4960620"/>
+                    </a:xfrm>
+                    <a:prstGeom prst="rect">
+                      <a:avLst/>
+                    </a:prstGeom>
+                    <a:noFill/>
+                    <a:ln>
+                      <a:noFill/>
+                    </a:ln>
+                  </pic:spPr>
+                </pic:pic>
+              </a:graphicData>
+            </a:graphic>
+          </wp:inline>
+        </w:drawing>
+      </w:r>
+      <w:r>
+        <w:rPr>
+          <w:noProof/>
+          <w:lang w:eastAsia="pt-BR"/>
+        </w:rPr>
+        <w:lastRenderedPageBreak/>
+        <w:drawing>
+          <wp:inline distT="0" distB="0" distL="0" distR="0" wp14:anchorId="747362B7" wp14:editId="6D930055">
+            <wp:extent cx="8961120" cy="5059680"/>
+            <wp:effectExtent l="0" t="0" r="0" b="7620"/>
+            <wp:docPr id="3" name="Imagem 3" descr="C:\Users\re041584\OneDrive\Documentos\Impacta\Engenharia de Requisitos\Silpan\Documentation\DFD Essencial para cada Capacidade\DFD Tratar compra de produtos.png"/>
+            <wp:cNvGraphicFramePr>
+              <a:graphicFrameLocks xmlns:a="http://schemas.openxmlformats.org/drawingml/2006/main" noChangeAspect="1"/>
+            </wp:cNvGraphicFramePr>
+            <a:graphic xmlns:a="http://schemas.openxmlformats.org/drawingml/2006/main">
+              <a:graphicData uri="http://schemas.openxmlformats.org/drawingml/2006/picture">
+                <pic:pic xmlns:pic="http://schemas.openxmlformats.org/drawingml/2006/picture">
+                  <pic:nvPicPr>
+                    <pic:cNvPr id="0" name="Picture 3" descr="C:\Users\re041584\OneDrive\Documentos\Impacta\Engenharia de Requisitos\Silpan\Documentation\DFD Essencial para cada Capacidade\DFD Tratar compra de produtos.png"/>
+                    <pic:cNvPicPr>
+                      <a:picLocks noChangeAspect="1" noChangeArrowheads="1"/>
+                    </pic:cNvPicPr>
+                  </pic:nvPicPr>
+                  <pic:blipFill>
+                    <a:blip r:embed="rId13">
+                      <a:extLst>
+                        <a:ext uri="{28A0092B-C50C-407E-A947-70E740481C1C}">
+                          <a14:useLocalDpi xmlns:a14="http://schemas.microsoft.com/office/drawing/2010/main" val="0"/>
+                        </a:ext>
+                      </a:extLst>
+                    </a:blip>
+                    <a:srcRect/>
+                    <a:stretch>
+                      <a:fillRect/>
+                    </a:stretch>
+                  </pic:blipFill>
+                  <pic:spPr bwMode="auto">
+                    <a:xfrm>
+                      <a:off x="0" y="0"/>
+                      <a:ext cx="8961120" cy="5059680"/>
+                    </a:xfrm>
+                    <a:prstGeom prst="rect">
+                      <a:avLst/>
+                    </a:prstGeom>
+                    <a:noFill/>
+                    <a:ln>
+                      <a:noFill/>
+                    </a:ln>
+                  </pic:spPr>
+                </pic:pic>
+              </a:graphicData>
+            </a:graphic>
+          </wp:inline>
+        </w:drawing>
+      </w:r>
+      <w:r>
+        <w:rPr>
+          <w:noProof/>
+          <w:lang w:eastAsia="pt-BR"/>
+        </w:rPr>
+        <w:lastRenderedPageBreak/>
+        <w:drawing>
+          <wp:inline distT="0" distB="0" distL="0" distR="0" wp14:anchorId="099EF680" wp14:editId="78C80C97">
+            <wp:extent cx="9258300" cy="5059680"/>
+            <wp:effectExtent l="0" t="0" r="0" b="7620"/>
+            <wp:docPr id="2" name="Imagem 2" descr="C:\Users\re041584\OneDrive\Documentos\Impacta\Engenharia de Requisitos\Silpan\Documentation\DFD Essencial para cada Capacidade\DFD Tratar troca do pedido.png"/>
+            <wp:cNvGraphicFramePr>
+              <a:graphicFrameLocks xmlns:a="http://schemas.openxmlformats.org/drawingml/2006/main" noChangeAspect="1"/>
+            </wp:cNvGraphicFramePr>
+            <a:graphic xmlns:a="http://schemas.openxmlformats.org/drawingml/2006/main">
+              <a:graphicData uri="http://schemas.openxmlformats.org/drawingml/2006/picture">
+                <pic:pic xmlns:pic="http://schemas.openxmlformats.org/drawingml/2006/picture">
+                  <pic:nvPicPr>
+                    <pic:cNvPr id="0" name="Picture 2" descr="C:\Users\re041584\OneDrive\Documentos\Impacta\Engenharia de Requisitos\Silpan\Documentation\DFD Essencial para cada Capacidade\DFD Tratar troca do pedido.png"/>
+                    <pic:cNvPicPr>
+                      <a:picLocks noChangeAspect="1" noChangeArrowheads="1"/>
+                    </pic:cNvPicPr>
+                  </pic:nvPicPr>
+                  <pic:blipFill>
+                    <a:blip r:embed="rId14">
+                      <a:extLst>
+                        <a:ext uri="{28A0092B-C50C-407E-A947-70E740481C1C}">
+                          <a14:useLocalDpi xmlns:a14="http://schemas.microsoft.com/office/drawing/2010/main" val="0"/>
+                        </a:ext>
+                      </a:extLst>
+                    </a:blip>
+                    <a:srcRect/>
+                    <a:stretch>
+                      <a:fillRect/>
+                    </a:stretch>
+                  </pic:blipFill>
+                  <pic:spPr bwMode="auto">
+                    <a:xfrm>
+                      <a:off x="0" y="0"/>
+                      <a:ext cx="9258300" cy="5059680"/>
+                    </a:xfrm>
+                    <a:prstGeom prst="rect">
+                      <a:avLst/>
+                    </a:prstGeom>
+                    <a:noFill/>
+                    <a:ln>
+                      <a:noFill/>
+                    </a:ln>
+                  </pic:spPr>
+                </pic:pic>
+              </a:graphicData>
+            </a:graphic>
+          </wp:inline>
+        </w:drawing>
+      </w:r>
+      <w:bookmarkStart w:id="0" w:name="_GoBack"/>
+      <w:bookmarkEnd w:id="0"/>
     </w:p>
+    <w:p>
+      <w:pPr>
+        <w:jc w:val="both"/>
+      </w:pPr>
+    </w:p>
+    <w:p/>
     <w:sectPr>
       <w:pgSz w:w="16838" w:h="11906" w:orient="landscape"/>
       <w:pgMar w:top="1134" w:right="851" w:bottom="1134" w:left="851" w:header="709" w:footer="709" w:gutter="0"/>
@@ -215,7 +629,7 @@
 </file>
 
 <file path=word/styles.xml><?xml version="1.0" encoding="utf-8"?>
-<w:styles xmlns:mc="http://schemas.openxmlformats.org/markup-compatibility/2006" xmlns:r="http://schemas.openxmlformats.org/officeDocument/2006/relationships" xmlns:w="http://schemas.openxmlformats.org/wordprocessingml/2006/main" xmlns:w14="http://schemas.microsoft.com/office/word/2010/wordml" xmlns:w15="http://schemas.microsoft.com/office/word/2012/wordml" xmlns:w16cex="http://schemas.microsoft.com/office/word/2018/wordml/cex" xmlns:w16cid="http://schemas.microsoft.com/office/word/2016/wordml/cid" xmlns:w16="http://schemas.microsoft.com/office/word/2018/wordml" xmlns:w16se="http://schemas.microsoft.com/office/word/2015/wordml/symex" mc:Ignorable="w14 w15 w16se w16cid w16 w16cex">
+<w:styles xmlns:mc="http://schemas.openxmlformats.org/markup-compatibility/2006" xmlns:r="http://schemas.openxmlformats.org/officeDocument/2006/relationships" xmlns:w="http://schemas.openxmlformats.org/wordprocessingml/2006/main" xmlns:w14="http://schemas.microsoft.com/office/word/2010/wordml" xmlns:w15="http://schemas.microsoft.com/office/word/2012/wordml" xmlns:w16se="http://schemas.microsoft.com/office/word/2015/wordml/symex" mc:Ignorable="w14 w15 w16se">
   <w:docDefaults>
     <w:rPrDefault>
       <w:rPr>
@@ -231,7 +645,7 @@
       </w:pPr>
     </w:pPrDefault>
   </w:docDefaults>
-  <w:latentStyles w:defLockedState="0" w:defUIPriority="99" w:defSemiHidden="0" w:defUnhideWhenUsed="0" w:defQFormat="0" w:count="376">
+  <w:latentStyles w:defLockedState="0" w:defUIPriority="99" w:defSemiHidden="0" w:defUnhideWhenUsed="0" w:defQFormat="0" w:count="371">
     <w:lsdException w:name="Normal" w:uiPriority="0" w:qFormat="1"/>
     <w:lsdException w:name="heading 1" w:uiPriority="9" w:qFormat="1"/>
     <w:lsdException w:name="heading 2" w:semiHidden="1" w:uiPriority="9" w:unhideWhenUsed="1" w:qFormat="1"/>
@@ -603,11 +1017,6 @@
     <w:lsdException w:name="List Table 5 Dark Accent 6" w:uiPriority="50"/>
     <w:lsdException w:name="List Table 6 Colorful Accent 6" w:uiPriority="51"/>
     <w:lsdException w:name="List Table 7 Colorful Accent 6" w:uiPriority="52"/>
-    <w:lsdException w:name="Mention" w:semiHidden="1" w:unhideWhenUsed="1"/>
-    <w:lsdException w:name="Smart Hyperlink" w:semiHidden="1" w:unhideWhenUsed="1"/>
-    <w:lsdException w:name="Hashtag" w:semiHidden="1" w:unhideWhenUsed="1"/>
-    <w:lsdException w:name="Unresolved Mention" w:semiHidden="1" w:unhideWhenUsed="1"/>
-    <w:lsdException w:name="Smart Link" w:semiHidden="1" w:unhideWhenUsed="1"/>
   </w:latentStyles>
   <w:style w:type="paragraph" w:default="1" w:styleId="Normal">
     <w:name w:val="Normal"/>

</xml_diff>